<commit_message>
office management status query done
</commit_message>
<xml_diff>
--- a/attestation.docx
+++ b/attestation.docx
@@ -7,10 +7,10 @@
         <w:t xml:space="preserve">**À qui de droit,**  </w:t>
         <w:br/>
         <w:br/>
-        <w:t xml:space="preserve">Je soussigné(e), [Nom du responsable RH], en ma qualité de représentant(e) des Ressources Humaines chez QuantFactory, atteste par la présente que Monsieur **Mouad Med** est employé(e) au sein de notre entreprise en qualité de **Full-stack developer**, rattaché(e) au département **IT**.  </w:t>
+        <w:t xml:space="preserve">Nous soussignés, QuantFactory, attestons que Monsieur **Mouad Med** occupe au sein de notre entreprise le poste de **Full-stack developer** au sein du département **IT**, et ce depuis son embauche en **Contrat à Durée Indéterminée (CDI)** le **21 mai 2023**.  </w:t>
         <w:br/>
         <w:br/>
-        <w:t xml:space="preserve">Monsieur Med a été embauché(e) en **Contrat à Durée Indéterminée (CDI)** à compter du **21 mai 2023** et occupe toujours ce poste à ce jour.  </w:t>
+        <w:t xml:space="preserve">À ce jour, Monsieur **Mouad Med** exerce toujours ses fonctions avec professionnalisme et dévouement.  </w:t>
         <w:br/>
         <w:br/>
         <w:t xml:space="preserve">La présente attestation est délivrée à sa demande pour servir et valoir ce que de droit.  </w:t>
@@ -19,15 +19,15 @@
         <w:t xml:space="preserve">**Fait pour servir et valoir ce que de droit.**  </w:t>
         <w:br/>
         <w:br/>
-        <w:t xml:space="preserve">Le [Date de rédaction complète, ex. 23 mai 2025]  </w:t>
+        <w:t xml:space="preserve">**Le [27/05/2025]**  </w:t>
+        <w:br/>
+        <w:t xml:space="preserve">**Pour QuantFactory,**  </w:t>
+        <w:br/>
+        <w:t xml:space="preserve">[Signature]  </w:t>
         <w:br/>
         <w:t xml:space="preserve">[Nom du responsable RH]  </w:t>
         <w:br/>
-        <w:t xml:space="preserve">Responsable des Ressources Humaines  </w:t>
-        <w:br/>
-        <w:t xml:space="preserve">QuantFactory  </w:t>
-        <w:br/>
-        <w:t>[Coordonnées de l’entreprise si nécessaire]</w:t>
+        <w:t>**Service des Ressources Humaines**</w:t>
       </w:r>
     </w:p>
     <w:sectPr>

</xml_diff>

<commit_message>
office management flow front view
</commit_message>
<xml_diff>
--- a/attestation.docx
+++ b/attestation.docx
@@ -7,27 +7,27 @@
         <w:t xml:space="preserve">**À qui de droit,**  </w:t>
         <w:br/>
         <w:br/>
-        <w:t xml:space="preserve">Nous soussignés, QuantFactory, attestons que Monsieur **Mouad Med** occupe au sein de notre entreprise le poste de **Full-stack developer** au sein du département **IT**, et ce depuis son embauche en **Contrat à Durée Indéterminée (CDI)** le **21 mai 2023**.  </w:t>
+        <w:t xml:space="preserve">Je soussigné(e), [Votre Nom], représentant(e) des Ressources Humaines chez QuantFactory, atteste par la présente que Monsieur **Mouad Mo** occupe le poste de **IA Developer** au sein de notre entreprise.  </w:t>
         <w:br/>
         <w:br/>
-        <w:t xml:space="preserve">À ce jour, Monsieur **Mouad Med** exerce toujours ses fonctions avec professionnalisme et dévouement.  </w:t>
+        <w:t xml:space="preserve">Monsieur Mo a été embauché(e) en **Contrat à Durée Indéterminée (CDI)** le **30 mai 2023** et exerce ses fonctions au sein du département **IT**.  </w:t>
         <w:br/>
         <w:br/>
-        <w:t xml:space="preserve">La présente attestation est délivrée à sa demande pour servir et valoir ce que de droit.  </w:t>
+        <w:t xml:space="preserve">Cette attestation est délivrée à sa demande pour les usages qu’il jugera nécessaires.  </w:t>
         <w:br/>
         <w:br/>
         <w:t xml:space="preserve">**Fait pour servir et valoir ce que de droit.**  </w:t>
         <w:br/>
         <w:br/>
-        <w:t xml:space="preserve">**Le [27/05/2025]**  </w:t>
+        <w:t xml:space="preserve">[Votre Nom]  </w:t>
         <w:br/>
-        <w:t xml:space="preserve">**Pour QuantFactory,**  </w:t>
+        <w:t xml:space="preserve">Responsable des Ressources Humaines  </w:t>
         <w:br/>
-        <w:t xml:space="preserve">[Signature]  </w:t>
+        <w:t xml:space="preserve">QuantFactory  </w:t>
         <w:br/>
-        <w:t xml:space="preserve">[Nom du responsable RH]  </w:t>
+        <w:t xml:space="preserve">[Coordonnées de l’entreprise]  </w:t>
         <w:br/>
-        <w:t>**Service des Ressources Humaines**</w:t>
+        <w:t>Le **30 mai 2025**</w:t>
       </w:r>
     </w:p>
     <w:sectPr>

</xml_diff>